<commit_message>
fixing bugs, adding merge
</commit_message>
<xml_diff>
--- a/Palettes/formatting colors/Formatting colors.docx
+++ b/Palettes/formatting colors/Formatting colors.docx
@@ -4,20 +4,262 @@
   <w:body>
     <w:p>
       <w:r>
-        <w:t>Light formatting 7x2 sets of triples</w:t>
-      </w:r>
-    </w:p>
-    <w:p/>
-    <w:p>
-      <w:r>
-        <w:t>Dark formatting 6x2 sets of triples. T20 plus another gray plus the missing pink, teal, yellow</w:t>
+        <w:rPr>
+          <w:noProof/>
+        </w:rPr>
+        <w:drawing>
+          <wp:inline distT="0" distB="0" distL="0" distR="0" wp14:anchorId="74302DC5" wp14:editId="7E1C3D35">
+            <wp:extent cx="4171429" cy="2761905"/>
+            <wp:effectExtent l="0" t="0" r="635" b="635"/>
+            <wp:docPr id="7" name="Picture 7"/>
+            <wp:cNvGraphicFramePr>
+              <a:graphicFrameLocks xmlns:a="http://schemas.openxmlformats.org/drawingml/2006/main" noChangeAspect="1"/>
+            </wp:cNvGraphicFramePr>
+            <a:graphic xmlns:a="http://schemas.openxmlformats.org/drawingml/2006/main">
+              <a:graphicData uri="http://schemas.openxmlformats.org/drawingml/2006/picture">
+                <pic:pic xmlns:pic="http://schemas.openxmlformats.org/drawingml/2006/picture">
+                  <pic:nvPicPr>
+                    <pic:cNvPr id="1" name=""/>
+                    <pic:cNvPicPr/>
+                  </pic:nvPicPr>
+                  <pic:blipFill>
+                    <a:blip r:embed="rId5"/>
+                    <a:stretch>
+                      <a:fillRect/>
+                    </a:stretch>
+                  </pic:blipFill>
+                  <pic:spPr>
+                    <a:xfrm>
+                      <a:off x="0" y="0"/>
+                      <a:ext cx="4171429" cy="2761905"/>
+                    </a:xfrm>
+                    <a:prstGeom prst="rect">
+                      <a:avLst/>
+                    </a:prstGeom>
+                  </pic:spPr>
+                </pic:pic>
+              </a:graphicData>
+            </a:graphic>
+          </wp:inline>
+        </w:drawing>
+      </w:r>
+      <w:r>
+        <w:rPr>
+          <w:noProof/>
+        </w:rPr>
+        <w:t xml:space="preserve"> </w:t>
+      </w:r>
+      <w:r>
+        <w:rPr>
+          <w:noProof/>
+        </w:rPr>
+        <w:drawing>
+          <wp:inline distT="0" distB="0" distL="0" distR="0" wp14:anchorId="71EF64C5" wp14:editId="6BE5BF24">
+            <wp:extent cx="4171429" cy="2761905"/>
+            <wp:effectExtent l="0" t="0" r="635" b="635"/>
+            <wp:docPr id="8" name="Picture 8"/>
+            <wp:cNvGraphicFramePr>
+              <a:graphicFrameLocks xmlns:a="http://schemas.openxmlformats.org/drawingml/2006/main" noChangeAspect="1"/>
+            </wp:cNvGraphicFramePr>
+            <a:graphic xmlns:a="http://schemas.openxmlformats.org/drawingml/2006/main">
+              <a:graphicData uri="http://schemas.openxmlformats.org/drawingml/2006/picture">
+                <pic:pic xmlns:pic="http://schemas.openxmlformats.org/drawingml/2006/picture">
+                  <pic:nvPicPr>
+                    <pic:cNvPr id="1" name=""/>
+                    <pic:cNvPicPr/>
+                  </pic:nvPicPr>
+                  <pic:blipFill>
+                    <a:blip r:embed="rId6"/>
+                    <a:stretch>
+                      <a:fillRect/>
+                    </a:stretch>
+                  </pic:blipFill>
+                  <pic:spPr>
+                    <a:xfrm>
+                      <a:off x="0" y="0"/>
+                      <a:ext cx="4171429" cy="2761905"/>
+                    </a:xfrm>
+                    <a:prstGeom prst="rect">
+                      <a:avLst/>
+                    </a:prstGeom>
+                  </pic:spPr>
+                </pic:pic>
+              </a:graphicData>
+            </a:graphic>
+          </wp:inline>
+        </w:drawing>
       </w:r>
       <w:bookmarkStart w:id="0" w:name="_GoBack"/>
       <w:bookmarkEnd w:id="0"/>
+      <w:r>
+        <w:t xml:space="preserve"> </w:t>
+      </w:r>
     </w:p>
     <w:p/>
     <w:p>
       <w:r>
+        <w:t>Light formatting 7x2 sets of triples, need both preview and actual colors</w:t>
+      </w:r>
+    </w:p>
+    <w:p>
+      <w:r>
+        <w:rPr>
+          <w:noProof/>
+        </w:rPr>
+        <w:drawing>
+          <wp:inline distT="0" distB="0" distL="0" distR="0" wp14:anchorId="08D7BD95">
+            <wp:extent cx="4712335" cy="2048510"/>
+            <wp:effectExtent l="0" t="0" r="0" b="8890"/>
+            <wp:docPr id="4" name="Picture 4"/>
+            <wp:cNvGraphicFramePr>
+              <a:graphicFrameLocks xmlns:a="http://schemas.openxmlformats.org/drawingml/2006/main" noChangeAspect="1"/>
+            </wp:cNvGraphicFramePr>
+            <a:graphic xmlns:a="http://schemas.openxmlformats.org/drawingml/2006/main">
+              <a:graphicData uri="http://schemas.openxmlformats.org/drawingml/2006/picture">
+                <pic:pic xmlns:pic="http://schemas.openxmlformats.org/drawingml/2006/picture">
+                  <pic:nvPicPr>
+                    <pic:cNvPr id="0" name="Picture 2"/>
+                    <pic:cNvPicPr>
+                      <a:picLocks noChangeAspect="1" noChangeArrowheads="1"/>
+                    </pic:cNvPicPr>
+                  </pic:nvPicPr>
+                  <pic:blipFill>
+                    <a:blip r:embed="rId7">
+                      <a:extLst>
+                        <a:ext uri="{28A0092B-C50C-407E-A947-70E740481C1C}">
+                          <a14:useLocalDpi xmlns:a14="http://schemas.microsoft.com/office/drawing/2010/main" val="0"/>
+                        </a:ext>
+                      </a:extLst>
+                    </a:blip>
+                    <a:srcRect/>
+                    <a:stretch>
+                      <a:fillRect/>
+                    </a:stretch>
+                  </pic:blipFill>
+                  <pic:spPr bwMode="auto">
+                    <a:xfrm>
+                      <a:off x="0" y="0"/>
+                      <a:ext cx="4712335" cy="2048510"/>
+                    </a:xfrm>
+                    <a:prstGeom prst="rect">
+                      <a:avLst/>
+                    </a:prstGeom>
+                    <a:noFill/>
+                  </pic:spPr>
+                </pic:pic>
+              </a:graphicData>
+            </a:graphic>
+          </wp:inline>
+        </w:drawing>
+      </w:r>
+    </w:p>
+    <w:p>
+      <w:r>
+        <w:t>Old vs new lights</w:t>
+      </w:r>
+    </w:p>
+    <w:p/>
+    <w:p>
+      <w:r>
+        <w:t>In the color tool, they are ordered by column, then by row.</w:t>
+      </w:r>
+    </w:p>
+    <w:p>
+      <w:r>
+        <w:t xml:space="preserve">To make the preview, we need to </w:t>
+      </w:r>
+      <w:r>
+        <w:t>adjust chroma and lightness. To do this without going mad, need two new previews:</w:t>
+      </w:r>
+    </w:p>
+    <w:p>
+      <w:pPr>
+        <w:pStyle w:val="ListParagraph"/>
+        <w:numPr>
+          <w:ilvl w:val="0"/>
+          <w:numId w:val="6"/>
+        </w:numPr>
+      </w:pPr>
+      <w:r>
+        <w:t>A large area of the actual color</w:t>
+      </w:r>
+    </w:p>
+    <w:p>
+      <w:pPr>
+        <w:pStyle w:val="ListParagraph"/>
+        <w:numPr>
+          <w:ilvl w:val="0"/>
+          <w:numId w:val="6"/>
+        </w:numPr>
+      </w:pPr>
+      <w:r>
+        <w:t>The color in the picker</w:t>
+      </w:r>
+    </w:p>
+    <w:p>
+      <w:pPr>
+        <w:pStyle w:val="ListParagraph"/>
+        <w:numPr>
+          <w:ilvl w:val="0"/>
+          <w:numId w:val="6"/>
+        </w:numPr>
+      </w:pPr>
+      <w:r>
+        <w:t>Ideally, we’d be comparing the old to the new colors.</w:t>
+      </w:r>
+    </w:p>
+    <w:p>
+      <w:pPr>
+        <w:pStyle w:val="ListParagraph"/>
+        <w:numPr>
+          <w:ilvl w:val="0"/>
+          <w:numId w:val="6"/>
+        </w:numPr>
+      </w:pPr>
+      <w:r>
+        <w:t xml:space="preserve">Can we use science? </w:t>
+      </w:r>
+    </w:p>
+    <w:p>
+      <w:pPr>
+        <w:pStyle w:val="ListParagraph"/>
+        <w:numPr>
+          <w:ilvl w:val="1"/>
+          <w:numId w:val="6"/>
+        </w:numPr>
+      </w:pPr>
+      <w:r>
+        <w:t>What size are the small squares (do the math)</w:t>
+      </w:r>
+    </w:p>
+    <w:p>
+      <w:pPr>
+        <w:pStyle w:val="ListParagraph"/>
+        <w:numPr>
+          <w:ilvl w:val="1"/>
+          <w:numId w:val="6"/>
+        </w:numPr>
+      </w:pPr>
+      <w:r>
+        <w:t>12x12 pix, plus 1 pix border. In stack, 12x13</w:t>
+      </w:r>
+    </w:p>
+    <w:p>
+      <w:r>
+        <w:t>Color stats</w:t>
+      </w:r>
+    </w:p>
+    <w:p/>
+    <w:p>
+      <w:r>
+        <w:t>Dark formatting 6x2 sets of triples. T20 plus another gray plu</w:t>
+      </w:r>
+      <w:r>
+        <w:t>s the missing pink, teal, yellow</w:t>
+      </w:r>
+    </w:p>
+    <w:p>
+      <w:r>
         <w:t>To make the dark formatting</w:t>
       </w:r>
     </w:p>
@@ -26,7 +268,7 @@
         <w:t xml:space="preserve">Take the 20. Split into pairs.  Then interpolate the middle one. </w:t>
       </w:r>
       <w:r>
-        <w:t>Then we need to add the missing 10’s, and change the middle purple to the purple in the 10’s (should probably just make this so)</w:t>
+        <w:t>Then we need to add the missing 10’s</w:t>
       </w:r>
     </w:p>
     <w:p/>
@@ -217,7 +459,27 @@
           <w:sz w:val="21"/>
           <w:szCs w:val="21"/>
         </w:rPr>
-        <w:t>      #ffffff </w:t>
+        <w:t>      #</w:t>
+      </w:r>
+      <w:proofErr w:type="spellStart"/>
+      <w:r>
+        <w:rPr>
+          <w:rFonts w:eastAsia="Times New Roman"/>
+          <w:color w:val="000000"/>
+          <w:sz w:val="21"/>
+          <w:szCs w:val="21"/>
+        </w:rPr>
+        <w:t>ffffff</w:t>
+      </w:r>
+      <w:proofErr w:type="spellEnd"/>
+      <w:r>
+        <w:rPr>
+          <w:rFonts w:eastAsia="Times New Roman"/>
+          <w:color w:val="000000"/>
+          <w:sz w:val="21"/>
+          <w:szCs w:val="21"/>
+        </w:rPr>
+        <w:t> </w:t>
       </w:r>
     </w:p>
     <w:p>
@@ -360,7 +622,7 @@
                     </pic:cNvPicPr>
                   </pic:nvPicPr>
                   <pic:blipFill>
-                    <a:blip r:embed="rId5" r:link="rId6">
+                    <a:blip r:embed="rId8" r:link="rId9">
                       <a:extLst>
                         <a:ext uri="{28A0092B-C50C-407E-A947-70E740481C1C}">
                           <a14:useLocalDpi xmlns:a14="http://schemas.microsoft.com/office/drawing/2010/main" val="0"/>
@@ -416,7 +678,15 @@
         </w:numPr>
       </w:pPr>
       <w:r>
-        <w:t xml:space="preserve">Add Shahaf’s format. </w:t>
+        <w:t xml:space="preserve">Add </w:t>
+      </w:r>
+      <w:proofErr w:type="spellStart"/>
+      <w:r>
+        <w:t>Shahaf’s</w:t>
+      </w:r>
+      <w:proofErr w:type="spellEnd"/>
+      <w:r>
+        <w:t xml:space="preserve"> format. </w:t>
       </w:r>
     </w:p>
     <w:p>
@@ -439,9 +709,11 @@
           <w:numId w:val="1"/>
         </w:numPr>
       </w:pPr>
+      <w:proofErr w:type="spellStart"/>
       <w:r>
         <w:t>Categoricals</w:t>
       </w:r>
+      <w:proofErr w:type="spellEnd"/>
     </w:p>
     <w:p>
       <w:pPr>
@@ -534,7 +806,15 @@
         </w:numPr>
       </w:pPr>
       <w:r>
-        <w:t>Give each color an ID#, overplot on the bars. Sort by D from selected.</w:t>
+        <w:t xml:space="preserve">Give each color an ID#, </w:t>
+      </w:r>
+      <w:proofErr w:type="spellStart"/>
+      <w:r>
+        <w:t>overplot</w:t>
+      </w:r>
+      <w:proofErr w:type="spellEnd"/>
+      <w:r>
+        <w:t xml:space="preserve"> on the bars. Sort by D from selected.</w:t>
       </w:r>
     </w:p>
     <w:p>
@@ -546,7 +826,15 @@
         </w:numPr>
       </w:pPr>
       <w:r>
-        <w:t>For any color, there is a min and max D with respect to the palettes. Overplot with these values.</w:t>
+        <w:t xml:space="preserve">For any color, there is a min and max D with respect to the palettes. </w:t>
+      </w:r>
+      <w:proofErr w:type="spellStart"/>
+      <w:r>
+        <w:t>Overplot</w:t>
+      </w:r>
+      <w:proofErr w:type="spellEnd"/>
+      <w:r>
+        <w:t xml:space="preserve"> with these values.</w:t>
       </w:r>
     </w:p>
     <w:p>
@@ -1176,9 +1464,294 @@
     </w:lvl>
   </w:abstractNum>
   <w:abstractNum w:abstractNumId="4" w15:restartNumberingAfterBreak="0">
+    <w:nsid w:val="37E62A78"/>
+    <w:multiLevelType w:val="hybridMultilevel"/>
+    <w:tmpl w:val="D464C1F4"/>
+    <w:lvl w:ilvl="0" w:tplc="0409000F">
+      <w:start w:val="1"/>
+      <w:numFmt w:val="decimal"/>
+      <w:lvlText w:val="%1."/>
+      <w:lvlJc w:val="left"/>
+      <w:pPr>
+        <w:ind w:left="720" w:hanging="360"/>
+      </w:pPr>
+    </w:lvl>
+    <w:lvl w:ilvl="1" w:tplc="04090019">
+      <w:start w:val="1"/>
+      <w:numFmt w:val="lowerLetter"/>
+      <w:lvlText w:val="%2."/>
+      <w:lvlJc w:val="left"/>
+      <w:pPr>
+        <w:ind w:left="1440" w:hanging="360"/>
+      </w:pPr>
+    </w:lvl>
+    <w:lvl w:ilvl="2" w:tplc="0409001B">
+      <w:start w:val="1"/>
+      <w:numFmt w:val="lowerRoman"/>
+      <w:lvlText w:val="%3."/>
+      <w:lvlJc w:val="right"/>
+      <w:pPr>
+        <w:ind w:left="2160" w:hanging="180"/>
+      </w:pPr>
+    </w:lvl>
+    <w:lvl w:ilvl="3" w:tplc="0409000F">
+      <w:start w:val="1"/>
+      <w:numFmt w:val="decimal"/>
+      <w:lvlText w:val="%4."/>
+      <w:lvlJc w:val="left"/>
+      <w:pPr>
+        <w:ind w:left="2880" w:hanging="360"/>
+      </w:pPr>
+    </w:lvl>
+    <w:lvl w:ilvl="4" w:tplc="04090019">
+      <w:start w:val="1"/>
+      <w:numFmt w:val="lowerLetter"/>
+      <w:lvlText w:val="%5."/>
+      <w:lvlJc w:val="left"/>
+      <w:pPr>
+        <w:ind w:left="3600" w:hanging="360"/>
+      </w:pPr>
+    </w:lvl>
+    <w:lvl w:ilvl="5" w:tplc="0409001B">
+      <w:start w:val="1"/>
+      <w:numFmt w:val="lowerRoman"/>
+      <w:lvlText w:val="%6."/>
+      <w:lvlJc w:val="right"/>
+      <w:pPr>
+        <w:ind w:left="4320" w:hanging="180"/>
+      </w:pPr>
+    </w:lvl>
+    <w:lvl w:ilvl="6" w:tplc="0409000F">
+      <w:start w:val="1"/>
+      <w:numFmt w:val="decimal"/>
+      <w:lvlText w:val="%7."/>
+      <w:lvlJc w:val="left"/>
+      <w:pPr>
+        <w:ind w:left="5040" w:hanging="360"/>
+      </w:pPr>
+    </w:lvl>
+    <w:lvl w:ilvl="7" w:tplc="04090019">
+      <w:start w:val="1"/>
+      <w:numFmt w:val="lowerLetter"/>
+      <w:lvlText w:val="%8."/>
+      <w:lvlJc w:val="left"/>
+      <w:pPr>
+        <w:ind w:left="5760" w:hanging="360"/>
+      </w:pPr>
+    </w:lvl>
+    <w:lvl w:ilvl="8" w:tplc="0409001B">
+      <w:start w:val="1"/>
+      <w:numFmt w:val="lowerRoman"/>
+      <w:lvlText w:val="%9."/>
+      <w:lvlJc w:val="right"/>
+      <w:pPr>
+        <w:ind w:left="6480" w:hanging="180"/>
+      </w:pPr>
+    </w:lvl>
+  </w:abstractNum>
+  <w:abstractNum w:abstractNumId="5" w15:restartNumberingAfterBreak="0">
+    <w:nsid w:val="41DB4167"/>
+    <w:multiLevelType w:val="hybridMultilevel"/>
+    <w:tmpl w:val="929C0FF6"/>
+    <w:lvl w:ilvl="0" w:tplc="0409000F">
+      <w:start w:val="1"/>
+      <w:numFmt w:val="decimal"/>
+      <w:lvlText w:val="%1."/>
+      <w:lvlJc w:val="left"/>
+      <w:pPr>
+        <w:ind w:left="720" w:hanging="360"/>
+      </w:pPr>
+    </w:lvl>
+    <w:lvl w:ilvl="1" w:tplc="04090019">
+      <w:start w:val="1"/>
+      <w:numFmt w:val="lowerLetter"/>
+      <w:lvlText w:val="%2."/>
+      <w:lvlJc w:val="left"/>
+      <w:pPr>
+        <w:ind w:left="1440" w:hanging="360"/>
+      </w:pPr>
+    </w:lvl>
+    <w:lvl w:ilvl="2" w:tplc="0409001B">
+      <w:start w:val="1"/>
+      <w:numFmt w:val="lowerRoman"/>
+      <w:lvlText w:val="%3."/>
+      <w:lvlJc w:val="right"/>
+      <w:pPr>
+        <w:ind w:left="2160" w:hanging="180"/>
+      </w:pPr>
+    </w:lvl>
+    <w:lvl w:ilvl="3" w:tplc="0409000F">
+      <w:start w:val="1"/>
+      <w:numFmt w:val="decimal"/>
+      <w:lvlText w:val="%4."/>
+      <w:lvlJc w:val="left"/>
+      <w:pPr>
+        <w:ind w:left="2880" w:hanging="360"/>
+      </w:pPr>
+    </w:lvl>
+    <w:lvl w:ilvl="4" w:tplc="04090019">
+      <w:start w:val="1"/>
+      <w:numFmt w:val="lowerLetter"/>
+      <w:lvlText w:val="%5."/>
+      <w:lvlJc w:val="left"/>
+      <w:pPr>
+        <w:ind w:left="3600" w:hanging="360"/>
+      </w:pPr>
+    </w:lvl>
+    <w:lvl w:ilvl="5" w:tplc="0409001B">
+      <w:start w:val="1"/>
+      <w:numFmt w:val="lowerRoman"/>
+      <w:lvlText w:val="%6."/>
+      <w:lvlJc w:val="right"/>
+      <w:pPr>
+        <w:ind w:left="4320" w:hanging="180"/>
+      </w:pPr>
+    </w:lvl>
+    <w:lvl w:ilvl="6" w:tplc="0409000F">
+      <w:start w:val="1"/>
+      <w:numFmt w:val="decimal"/>
+      <w:lvlText w:val="%7."/>
+      <w:lvlJc w:val="left"/>
+      <w:pPr>
+        <w:ind w:left="5040" w:hanging="360"/>
+      </w:pPr>
+    </w:lvl>
+    <w:lvl w:ilvl="7" w:tplc="04090019">
+      <w:start w:val="1"/>
+      <w:numFmt w:val="lowerLetter"/>
+      <w:lvlText w:val="%8."/>
+      <w:lvlJc w:val="left"/>
+      <w:pPr>
+        <w:ind w:left="5760" w:hanging="360"/>
+      </w:pPr>
+    </w:lvl>
+    <w:lvl w:ilvl="8" w:tplc="0409001B">
+      <w:start w:val="1"/>
+      <w:numFmt w:val="lowerRoman"/>
+      <w:lvlText w:val="%9."/>
+      <w:lvlJc w:val="right"/>
+      <w:pPr>
+        <w:ind w:left="6480" w:hanging="180"/>
+      </w:pPr>
+    </w:lvl>
+  </w:abstractNum>
+  <w:abstractNum w:abstractNumId="6" w15:restartNumberingAfterBreak="0">
     <w:nsid w:val="45BE4A47"/>
     <w:multiLevelType w:val="hybridMultilevel"/>
     <w:tmpl w:val="993283F2"/>
+    <w:lvl w:ilvl="0" w:tplc="04090001">
+      <w:start w:val="1"/>
+      <w:numFmt w:val="bullet"/>
+      <w:lvlText w:val=""/>
+      <w:lvlJc w:val="left"/>
+      <w:pPr>
+        <w:ind w:left="720" w:hanging="360"/>
+      </w:pPr>
+      <w:rPr>
+        <w:rFonts w:ascii="Symbol" w:hAnsi="Symbol" w:hint="default"/>
+      </w:rPr>
+    </w:lvl>
+    <w:lvl w:ilvl="1" w:tplc="04090003">
+      <w:start w:val="1"/>
+      <w:numFmt w:val="bullet"/>
+      <w:lvlText w:val="o"/>
+      <w:lvlJc w:val="left"/>
+      <w:pPr>
+        <w:ind w:left="1440" w:hanging="360"/>
+      </w:pPr>
+      <w:rPr>
+        <w:rFonts w:ascii="Courier New" w:hAnsi="Courier New" w:cs="Courier New" w:hint="default"/>
+      </w:rPr>
+    </w:lvl>
+    <w:lvl w:ilvl="2" w:tplc="04090005" w:tentative="1">
+      <w:start w:val="1"/>
+      <w:numFmt w:val="bullet"/>
+      <w:lvlText w:val=""/>
+      <w:lvlJc w:val="left"/>
+      <w:pPr>
+        <w:ind w:left="2160" w:hanging="360"/>
+      </w:pPr>
+      <w:rPr>
+        <w:rFonts w:ascii="Wingdings" w:hAnsi="Wingdings" w:hint="default"/>
+      </w:rPr>
+    </w:lvl>
+    <w:lvl w:ilvl="3" w:tplc="04090001" w:tentative="1">
+      <w:start w:val="1"/>
+      <w:numFmt w:val="bullet"/>
+      <w:lvlText w:val=""/>
+      <w:lvlJc w:val="left"/>
+      <w:pPr>
+        <w:ind w:left="2880" w:hanging="360"/>
+      </w:pPr>
+      <w:rPr>
+        <w:rFonts w:ascii="Symbol" w:hAnsi="Symbol" w:hint="default"/>
+      </w:rPr>
+    </w:lvl>
+    <w:lvl w:ilvl="4" w:tplc="04090003" w:tentative="1">
+      <w:start w:val="1"/>
+      <w:numFmt w:val="bullet"/>
+      <w:lvlText w:val="o"/>
+      <w:lvlJc w:val="left"/>
+      <w:pPr>
+        <w:ind w:left="3600" w:hanging="360"/>
+      </w:pPr>
+      <w:rPr>
+        <w:rFonts w:ascii="Courier New" w:hAnsi="Courier New" w:cs="Courier New" w:hint="default"/>
+      </w:rPr>
+    </w:lvl>
+    <w:lvl w:ilvl="5" w:tplc="04090005" w:tentative="1">
+      <w:start w:val="1"/>
+      <w:numFmt w:val="bullet"/>
+      <w:lvlText w:val=""/>
+      <w:lvlJc w:val="left"/>
+      <w:pPr>
+        <w:ind w:left="4320" w:hanging="360"/>
+      </w:pPr>
+      <w:rPr>
+        <w:rFonts w:ascii="Wingdings" w:hAnsi="Wingdings" w:hint="default"/>
+      </w:rPr>
+    </w:lvl>
+    <w:lvl w:ilvl="6" w:tplc="04090001" w:tentative="1">
+      <w:start w:val="1"/>
+      <w:numFmt w:val="bullet"/>
+      <w:lvlText w:val=""/>
+      <w:lvlJc w:val="left"/>
+      <w:pPr>
+        <w:ind w:left="5040" w:hanging="360"/>
+      </w:pPr>
+      <w:rPr>
+        <w:rFonts w:ascii="Symbol" w:hAnsi="Symbol" w:hint="default"/>
+      </w:rPr>
+    </w:lvl>
+    <w:lvl w:ilvl="7" w:tplc="04090003" w:tentative="1">
+      <w:start w:val="1"/>
+      <w:numFmt w:val="bullet"/>
+      <w:lvlText w:val="o"/>
+      <w:lvlJc w:val="left"/>
+      <w:pPr>
+        <w:ind w:left="5760" w:hanging="360"/>
+      </w:pPr>
+      <w:rPr>
+        <w:rFonts w:ascii="Courier New" w:hAnsi="Courier New" w:cs="Courier New" w:hint="default"/>
+      </w:rPr>
+    </w:lvl>
+    <w:lvl w:ilvl="8" w:tplc="04090005" w:tentative="1">
+      <w:start w:val="1"/>
+      <w:numFmt w:val="bullet"/>
+      <w:lvlText w:val=""/>
+      <w:lvlJc w:val="left"/>
+      <w:pPr>
+        <w:ind w:left="6480" w:hanging="360"/>
+      </w:pPr>
+      <w:rPr>
+        <w:rFonts w:ascii="Wingdings" w:hAnsi="Wingdings" w:hint="default"/>
+      </w:rPr>
+    </w:lvl>
+  </w:abstractNum>
+  <w:abstractNum w:abstractNumId="7" w15:restartNumberingAfterBreak="0">
+    <w:nsid w:val="4B3E4A8E"/>
+    <w:multiLevelType w:val="hybridMultilevel"/>
+    <w:tmpl w:val="04A0DD2E"/>
     <w:lvl w:ilvl="0" w:tplc="04090001">
       <w:start w:val="1"/>
       <w:numFmt w:val="bullet"/>
@@ -1298,10 +1871,73 @@
     <w:abstractNumId w:val="1"/>
   </w:num>
   <w:num w:numId="4">
-    <w:abstractNumId w:val="4"/>
+    <w:abstractNumId w:val="6"/>
   </w:num>
   <w:num w:numId="5">
     <w:abstractNumId w:val="2"/>
+  </w:num>
+  <w:num w:numId="6">
+    <w:abstractNumId w:val="7"/>
+  </w:num>
+  <w:num w:numId="7">
+    <w:abstractNumId w:val="4"/>
+    <w:lvlOverride w:ilvl="0">
+      <w:startOverride w:val="1"/>
+    </w:lvlOverride>
+    <w:lvlOverride w:ilvl="1">
+      <w:startOverride w:val="1"/>
+    </w:lvlOverride>
+    <w:lvlOverride w:ilvl="2">
+      <w:startOverride w:val="1"/>
+    </w:lvlOverride>
+    <w:lvlOverride w:ilvl="3">
+      <w:startOverride w:val="1"/>
+    </w:lvlOverride>
+    <w:lvlOverride w:ilvl="4">
+      <w:startOverride w:val="1"/>
+    </w:lvlOverride>
+    <w:lvlOverride w:ilvl="5">
+      <w:startOverride w:val="1"/>
+    </w:lvlOverride>
+    <w:lvlOverride w:ilvl="6">
+      <w:startOverride w:val="1"/>
+    </w:lvlOverride>
+    <w:lvlOverride w:ilvl="7">
+      <w:startOverride w:val="1"/>
+    </w:lvlOverride>
+    <w:lvlOverride w:ilvl="8">
+      <w:startOverride w:val="1"/>
+    </w:lvlOverride>
+  </w:num>
+  <w:num w:numId="8">
+    <w:abstractNumId w:val="5"/>
+    <w:lvlOverride w:ilvl="0">
+      <w:startOverride w:val="1"/>
+    </w:lvlOverride>
+    <w:lvlOverride w:ilvl="1">
+      <w:startOverride w:val="1"/>
+    </w:lvlOverride>
+    <w:lvlOverride w:ilvl="2">
+      <w:startOverride w:val="1"/>
+    </w:lvlOverride>
+    <w:lvlOverride w:ilvl="3">
+      <w:startOverride w:val="1"/>
+    </w:lvlOverride>
+    <w:lvlOverride w:ilvl="4">
+      <w:startOverride w:val="1"/>
+    </w:lvlOverride>
+    <w:lvlOverride w:ilvl="5">
+      <w:startOverride w:val="1"/>
+    </w:lvlOverride>
+    <w:lvlOverride w:ilvl="6">
+      <w:startOverride w:val="1"/>
+    </w:lvlOverride>
+    <w:lvlOverride w:ilvl="7">
+      <w:startOverride w:val="1"/>
+    </w:lvlOverride>
+    <w:lvlOverride w:ilvl="8">
+      <w:startOverride w:val="1"/>
+    </w:lvlOverride>
   </w:num>
 </w:numbering>
 </file>

</xml_diff>

<commit_message>
Create preview colors for formatting lights
</commit_message>
<xml_diff>
--- a/Palettes/formatting colors/Formatting colors.docx
+++ b/Palettes/formatting colors/Formatting colors.docx
@@ -3,6 +3,8 @@
 <w:document xmlns:wpc="http://schemas.microsoft.com/office/word/2010/wordprocessingCanvas" xmlns:mc="http://schemas.openxmlformats.org/markup-compatibility/2006" xmlns:o="urn:schemas-microsoft-com:office:office" xmlns:r="http://schemas.openxmlformats.org/officeDocument/2006/relationships" xmlns:m="http://schemas.openxmlformats.org/officeDocument/2006/math" xmlns:v="urn:schemas-microsoft-com:vml" xmlns:wp14="http://schemas.microsoft.com/office/word/2010/wordprocessingDrawing" xmlns:wp="http://schemas.openxmlformats.org/drawingml/2006/wordprocessingDrawing" xmlns:w10="urn:schemas-microsoft-com:office:word" xmlns:w="http://schemas.openxmlformats.org/wordprocessingml/2006/main" xmlns:w14="http://schemas.microsoft.com/office/word/2010/wordml" xmlns:w15="http://schemas.microsoft.com/office/word/2012/wordml" xmlns:wpg="http://schemas.microsoft.com/office/word/2010/wordprocessingGroup" xmlns:wpi="http://schemas.microsoft.com/office/word/2010/wordprocessingInk" xmlns:wne="http://schemas.microsoft.com/office/word/2006/wordml" xmlns:wps="http://schemas.microsoft.com/office/word/2010/wordprocessingShape" mc:Ignorable="w14 w15 wp14">
   <w:body>
     <w:p>
+      <w:bookmarkStart w:id="0" w:name="_GoBack"/>
+      <w:bookmarkEnd w:id="0"/>
       <w:r>
         <w:rPr>
           <w:noProof/>
@@ -25,9 +27,17 @@
           <w:noProof/>
         </w:rPr>
         <w:drawing>
-          <wp:inline distT="0" distB="0" distL="0" distR="0" wp14:anchorId="08D7BD95">
+          <wp:anchor distT="0" distB="0" distL="114300" distR="114300" simplePos="0" relativeHeight="251658240" behindDoc="0" locked="0" layoutInCell="1" allowOverlap="1">
+            <wp:simplePos x="0" y="0"/>
+            <wp:positionH relativeFrom="column">
+              <wp:align>left</wp:align>
+            </wp:positionH>
+            <wp:positionV relativeFrom="paragraph">
+              <wp:posOffset>1019175</wp:posOffset>
+            </wp:positionV>
             <wp:extent cx="4712335" cy="2048510"/>
             <wp:effectExtent l="0" t="0" r="0" b="8890"/>
+            <wp:wrapSquare wrapText="bothSides"/>
             <wp:docPr id="4" name="Picture 4"/>
             <wp:cNvGraphicFramePr>
               <a:graphicFrameLocks xmlns:a="http://schemas.openxmlformats.org/drawingml/2006/main" noChangeAspect="1"/>
@@ -67,13 +77,62 @@
                 </pic:pic>
               </a:graphicData>
             </a:graphic>
+          </wp:anchor>
+        </w:drawing>
+      </w:r>
+      <w:r>
+        <w:t xml:space="preserve">  </w:t>
+      </w:r>
+      <w:r>
+        <w:rPr>
+          <w:noProof/>
+        </w:rPr>
+        <w:drawing>
+          <wp:inline distT="0" distB="0" distL="0" distR="0" wp14:anchorId="42A2FF49" wp14:editId="74D5DBE1">
+            <wp:extent cx="1866667" cy="1923810"/>
+            <wp:effectExtent l="0" t="0" r="635" b="635"/>
+            <wp:docPr id="3" name="Picture 3"/>
+            <wp:cNvGraphicFramePr>
+              <a:graphicFrameLocks xmlns:a="http://schemas.openxmlformats.org/drawingml/2006/main" noChangeAspect="1"/>
+            </wp:cNvGraphicFramePr>
+            <a:graphic xmlns:a="http://schemas.openxmlformats.org/drawingml/2006/main">
+              <a:graphicData uri="http://schemas.openxmlformats.org/drawingml/2006/picture">
+                <pic:pic xmlns:pic="http://schemas.openxmlformats.org/drawingml/2006/picture">
+                  <pic:nvPicPr>
+                    <pic:cNvPr id="1" name=""/>
+                    <pic:cNvPicPr/>
+                  </pic:nvPicPr>
+                  <pic:blipFill>
+                    <a:blip r:embed="rId6"/>
+                    <a:stretch>
+                      <a:fillRect/>
+                    </a:stretch>
+                  </pic:blipFill>
+                  <pic:spPr>
+                    <a:xfrm>
+                      <a:off x="0" y="0"/>
+                      <a:ext cx="1866667" cy="1923810"/>
+                    </a:xfrm>
+                    <a:prstGeom prst="rect">
+                      <a:avLst/>
+                    </a:prstGeom>
+                  </pic:spPr>
+                </pic:pic>
+              </a:graphicData>
+            </a:graphic>
           </wp:inline>
         </w:drawing>
       </w:r>
+      <w:r>
+        <w:br w:type="textWrapping" w:clear="all"/>
+      </w:r>
     </w:p>
     <w:p>
       <w:r>
         <w:t>Old vs new lights</w:t>
+      </w:r>
+      <w:r>
+        <w:t xml:space="preserve"> vs enhanced lights</w:t>
       </w:r>
     </w:p>
     <w:p/>
@@ -184,6 +243,9 @@
       <w:r>
         <w:t>Add a big wash of color</w:t>
       </w:r>
+      <w:r>
+        <w:t xml:space="preserve"> to see the effect</w:t>
+      </w:r>
     </w:p>
     <w:p>
       <w:r>
@@ -244,8 +306,6 @@
       <w:r>
         <w:t>Color stats</w:t>
       </w:r>
-      <w:bookmarkStart w:id="0" w:name="_GoBack"/>
-      <w:bookmarkEnd w:id="0"/>
     </w:p>
     <w:p/>
     <w:p>
@@ -620,7 +680,7 @@
                     </pic:cNvPicPr>
                   </pic:nvPicPr>
                   <pic:blipFill>
-                    <a:blip r:embed="rId6" r:link="rId7">
+                    <a:blip r:embed="rId7" r:link="rId8">
                       <a:extLst>
                         <a:ext uri="{28A0092B-C50C-407E-A947-70E740481C1C}">
                           <a14:useLocalDpi xmlns:a14="http://schemas.microsoft.com/office/drawing/2010/main" val="0"/>

</xml_diff>